<commit_message>
cambios en teoría y agrego búsqueda de pila y cola
</commit_message>
<xml_diff>
--- a/Tema Final_ LISTAS - UNIDAD 3.docx
+++ b/Tema Final_ LISTAS - UNIDAD 3.docx
@@ -65,19 +65,6 @@
     </w:p>
     <w:p>
       <w:pPr>
-        <w:jc w:val="left"/>
-        <w:rPr>
-          <w:b w:val="1"/>
-        </w:rPr>
-      </w:pPr>
-      <w:r>
-        <w:rPr>
-          <w:rtl w:val="0"/>
-        </w:rPr>
-      </w:r>
-    </w:p>
-    <w:p>
-      <w:pPr>
         <w:spacing w:after="240" w:before="240" w:lineRule="auto"/>
         <w:rPr/>
       </w:pPr>
@@ -92,7 +79,7 @@
       <w:pPr>
         <w:numPr>
           <w:ilvl w:val="0"/>
-          <w:numId w:val="7"/>
+          <w:numId w:val="6"/>
         </w:numPr>
         <w:spacing w:after="0" w:afterAutospacing="0" w:before="240" w:lineRule="auto"/>
         <w:ind w:left="720" w:hanging="360"/>
@@ -109,7 +96,7 @@
       <w:pPr>
         <w:numPr>
           <w:ilvl w:val="0"/>
-          <w:numId w:val="7"/>
+          <w:numId w:val="6"/>
         </w:numPr>
         <w:spacing w:after="240" w:before="0" w:beforeAutospacing="0" w:lineRule="auto"/>
         <w:ind w:left="720" w:hanging="360"/>
@@ -158,7 +145,7 @@
           <w:b w:val="1"/>
           <w:rtl w:val="0"/>
         </w:rPr>
-        <w:t xml:space="preserve">En esta presentación mencionaré cómo funcionan las operaciones básicas de las listas enlazadas simples y las definiciones de sus tipos como (</w:t>
+        <w:t xml:space="preserve">En esta presentación mencionaremos cómo funcionan las operaciones básicas de las listas enlazadas simples y las definiciones de sus tipos como (</w:t>
       </w:r>
       <w:r>
         <w:rPr>
@@ -254,12 +241,12 @@
             <wp:extent cx="2667000" cy="2404820"/>
             <wp:effectExtent b="0" l="0" r="0" t="0"/>
             <wp:wrapSquare wrapText="bothSides" distB="19050" distT="19050" distL="19050" distR="19050"/>
-            <wp:docPr id="2" name="image4.png"/>
+            <wp:docPr id="2" name="image2.png"/>
             <a:graphic>
               <a:graphicData uri="http://schemas.openxmlformats.org/drawingml/2006/picture">
                 <pic:pic>
                   <pic:nvPicPr>
-                    <pic:cNvPr id="0" name="image4.png"/>
+                    <pic:cNvPr id="0" name="image2.png"/>
                     <pic:cNvPicPr preferRelativeResize="0"/>
                   </pic:nvPicPr>
                   <pic:blipFill>
@@ -384,12 +371,12 @@
             <wp:extent cx="2219325" cy="2498858"/>
             <wp:effectExtent b="0" l="0" r="0" t="0"/>
             <wp:wrapSquare wrapText="bothSides" distB="19050" distT="19050" distL="19050" distR="19050"/>
-            <wp:docPr id="1" name="image1.png"/>
+            <wp:docPr id="1" name="image4.png"/>
             <a:graphic>
               <a:graphicData uri="http://schemas.openxmlformats.org/drawingml/2006/picture">
                 <pic:pic>
                   <pic:nvPicPr>
-                    <pic:cNvPr id="0" name="image1.png"/>
+                    <pic:cNvPr id="0" name="image4.png"/>
                     <pic:cNvPicPr preferRelativeResize="0"/>
                   </pic:nvPicPr>
                   <pic:blipFill>
@@ -548,12 +535,12 @@
             <wp:extent cx="2826075" cy="1843842"/>
             <wp:effectExtent b="0" l="0" r="0" t="0"/>
             <wp:wrapSquare wrapText="bothSides" distB="19050" distT="19050" distL="19050" distR="19050"/>
-            <wp:docPr id="4" name="image2.png"/>
+            <wp:docPr id="4" name="image1.png"/>
             <a:graphic>
               <a:graphicData uri="http://schemas.openxmlformats.org/drawingml/2006/picture">
                 <pic:pic>
                   <pic:nvPicPr>
-                    <pic:cNvPr id="0" name="image2.png"/>
+                    <pic:cNvPr id="0" name="image1.png"/>
                     <pic:cNvPicPr preferRelativeResize="0"/>
                   </pic:nvPicPr>
                   <pic:blipFill>
@@ -1500,7 +1487,7 @@
       <w:pPr>
         <w:numPr>
           <w:ilvl w:val="0"/>
-          <w:numId w:val="6"/>
+          <w:numId w:val="5"/>
         </w:numPr>
         <w:spacing w:after="240" w:before="240" w:lineRule="auto"/>
         <w:ind w:left="720" w:hanging="360"/>
@@ -1663,7 +1650,7 @@
       <w:pPr>
         <w:numPr>
           <w:ilvl w:val="0"/>
-          <w:numId w:val="10"/>
+          <w:numId w:val="8"/>
         </w:numPr>
         <w:spacing w:after="240" w:before="240" w:lineRule="auto"/>
         <w:ind w:left="720" w:hanging="360"/>
@@ -1777,7 +1764,7 @@
       <w:pPr>
         <w:numPr>
           <w:ilvl w:val="0"/>
-          <w:numId w:val="8"/>
+          <w:numId w:val="7"/>
         </w:numPr>
         <w:spacing w:after="0" w:afterAutospacing="0" w:before="240" w:lineRule="auto"/>
         <w:ind w:left="720" w:hanging="360"/>
@@ -1800,7 +1787,7 @@
       <w:pPr>
         <w:numPr>
           <w:ilvl w:val="1"/>
-          <w:numId w:val="8"/>
+          <w:numId w:val="7"/>
         </w:numPr>
         <w:spacing w:after="0" w:afterAutospacing="0" w:before="0" w:beforeAutospacing="0" w:lineRule="auto"/>
         <w:ind w:left="1440" w:hanging="360"/>
@@ -1823,7 +1810,7 @@
       <w:pPr>
         <w:numPr>
           <w:ilvl w:val="1"/>
-          <w:numId w:val="8"/>
+          <w:numId w:val="7"/>
         </w:numPr>
         <w:spacing w:after="0" w:afterAutospacing="0" w:before="0" w:beforeAutospacing="0" w:lineRule="auto"/>
         <w:ind w:left="1440" w:hanging="360"/>
@@ -1846,7 +1833,7 @@
       <w:pPr>
         <w:numPr>
           <w:ilvl w:val="1"/>
-          <w:numId w:val="8"/>
+          <w:numId w:val="7"/>
         </w:numPr>
         <w:spacing w:after="0" w:afterAutospacing="0" w:before="0" w:beforeAutospacing="0" w:lineRule="auto"/>
         <w:ind w:left="1440" w:hanging="360"/>
@@ -1869,7 +1856,7 @@
       <w:pPr>
         <w:numPr>
           <w:ilvl w:val="0"/>
-          <w:numId w:val="8"/>
+          <w:numId w:val="7"/>
         </w:numPr>
         <w:spacing w:after="0" w:afterAutospacing="0" w:before="0" w:beforeAutospacing="0" w:lineRule="auto"/>
         <w:ind w:left="720" w:hanging="360"/>
@@ -1886,7 +1873,7 @@
       <w:pPr>
         <w:numPr>
           <w:ilvl w:val="1"/>
-          <w:numId w:val="8"/>
+          <w:numId w:val="7"/>
         </w:numPr>
         <w:spacing w:after="0" w:afterAutospacing="0" w:before="0" w:beforeAutospacing="0" w:lineRule="auto"/>
         <w:ind w:left="1440" w:hanging="360"/>
@@ -1902,7 +1889,7 @@
       <w:pPr>
         <w:numPr>
           <w:ilvl w:val="1"/>
-          <w:numId w:val="8"/>
+          <w:numId w:val="7"/>
         </w:numPr>
         <w:spacing w:after="240" w:before="0" w:beforeAutospacing="0" w:lineRule="auto"/>
         <w:ind w:left="1440" w:hanging="360"/>
@@ -1914,321 +1901,8 @@
         <w:t xml:space="preserve">Facilita operaciones como inserción y eliminación en cualquier posición.</w:t>
       </w:r>
     </w:p>
-    <w:p>
-      <w:pPr>
-        <w:rPr>
-          <w:b w:val="1"/>
-        </w:rPr>
-      </w:pPr>
-      <w:r>
-        <w:rPr>
-          <w:b w:val="1"/>
-          <w:rtl w:val="0"/>
-        </w:rPr>
-        <w:t xml:space="preserve">¿Qué son las listas circulares?</w:t>
-      </w:r>
-    </w:p>
-    <w:p>
-      <w:pPr>
-        <w:spacing w:after="240" w:before="240" w:lineRule="auto"/>
-        <w:rPr/>
-      </w:pPr>
-      <w:r>
-        <w:rPr>
-          <w:rtl w:val="0"/>
-        </w:rPr>
-        <w:t xml:space="preserve">Una </w:t>
-      </w:r>
-      <w:r>
-        <w:rPr>
-          <w:b w:val="1"/>
-          <w:rtl w:val="0"/>
-        </w:rPr>
-        <w:t xml:space="preserve">lista circular</w:t>
-      </w:r>
-      <w:r>
-        <w:rPr>
-          <w:rtl w:val="0"/>
-        </w:rPr>
-        <w:t xml:space="preserve"> es una lista enlazada en la que el último nodo está conectado al primero, formando un bucle cerrado.</w:t>
-      </w:r>
-    </w:p>
-    <w:p>
-      <w:pPr>
-        <w:numPr>
-          <w:ilvl w:val="0"/>
-          <w:numId w:val="5"/>
-        </w:numPr>
-        <w:spacing w:after="0" w:afterAutospacing="0" w:before="240" w:lineRule="auto"/>
-        <w:ind w:left="720" w:hanging="360"/>
-      </w:pPr>
-      <w:r>
-        <w:rPr>
-          <w:b w:val="1"/>
-          <w:rtl w:val="0"/>
-        </w:rPr>
-        <w:t xml:space="preserve">Estructura:</w:t>
-      </w:r>
-    </w:p>
-    <w:p>
-      <w:pPr>
-        <w:numPr>
-          <w:ilvl w:val="1"/>
-          <w:numId w:val="5"/>
-        </w:numPr>
-        <w:spacing w:after="0" w:afterAutospacing="0" w:before="0" w:beforeAutospacing="0" w:lineRule="auto"/>
-        <w:ind w:left="1440" w:hanging="360"/>
-      </w:pPr>
-      <w:r>
-        <w:rPr>
-          <w:rtl w:val="0"/>
-        </w:rPr>
-        <w:t xml:space="preserve">Similar a una lista simple, pero el puntero del último nodo apunta al primer nodo en lugar de apuntar a </w:t>
-      </w:r>
-      <w:r>
-        <w:rPr>
-          <w:rFonts w:ascii="Roboto Mono" w:cs="Roboto Mono" w:eastAsia="Roboto Mono" w:hAnsi="Roboto Mono"/>
-          <w:color w:val="188038"/>
-          <w:rtl w:val="0"/>
-        </w:rPr>
-        <w:t xml:space="preserve">null</w:t>
-      </w:r>
-      <w:r>
-        <w:rPr>
-          <w:rtl w:val="0"/>
-        </w:rPr>
-        <w:t xml:space="preserve">.</w:t>
-      </w:r>
-    </w:p>
-    <w:p>
-      <w:pPr>
-        <w:numPr>
-          <w:ilvl w:val="0"/>
-          <w:numId w:val="5"/>
-        </w:numPr>
-        <w:spacing w:after="0" w:afterAutospacing="0" w:before="0" w:beforeAutospacing="0" w:lineRule="auto"/>
-        <w:ind w:left="720" w:hanging="360"/>
-      </w:pPr>
-      <w:r>
-        <w:rPr>
-          <w:b w:val="1"/>
-          <w:rtl w:val="0"/>
-        </w:rPr>
-        <w:t xml:space="preserve">Ventajas:</w:t>
-      </w:r>
-    </w:p>
-    <w:p>
-      <w:pPr>
-        <w:numPr>
-          <w:ilvl w:val="1"/>
-          <w:numId w:val="5"/>
-        </w:numPr>
-        <w:spacing w:after="0" w:afterAutospacing="0" w:before="0" w:beforeAutospacing="0" w:lineRule="auto"/>
-        <w:ind w:left="1440" w:hanging="360"/>
-      </w:pPr>
-      <w:r>
-        <w:rPr>
-          <w:rtl w:val="0"/>
-        </w:rPr>
-        <w:t xml:space="preserve">No tiene un "finl" propiamente dicho, ya que puedes recorrer la lista de manera continua.</w:t>
-      </w:r>
-    </w:p>
-    <w:p>
-      <w:pPr>
-        <w:numPr>
-          <w:ilvl w:val="1"/>
-          <w:numId w:val="5"/>
-        </w:numPr>
-        <w:spacing w:after="240" w:before="0" w:beforeAutospacing="0" w:lineRule="auto"/>
-        <w:ind w:left="1440" w:hanging="360"/>
-      </w:pPr>
-      <w:r>
-        <w:rPr>
-          <w:rtl w:val="0"/>
-        </w:rPr>
-        <w:t xml:space="preserve">Es útil en situaciones donde se necesita un ciclo infinito, como en sistemas operativos o colas circulares.</w:t>
-      </w:r>
-    </w:p>
-    <w:p>
-      <w:pPr>
-        <w:rPr>
-          <w:b w:val="1"/>
-        </w:rPr>
-      </w:pPr>
-      <w:r>
-        <w:rPr>
-          <w:rtl w:val="0"/>
-        </w:rPr>
-      </w:r>
-    </w:p>
-    <w:p>
-      <w:pPr>
-        <w:rPr>
-          <w:b w:val="1"/>
-        </w:rPr>
-      </w:pPr>
-      <w:r>
-        <w:rPr>
-          <w:rtl w:val="0"/>
-        </w:rPr>
-      </w:r>
-    </w:p>
-    <w:p>
-      <w:pPr>
-        <w:rPr>
-          <w:b w:val="1"/>
-        </w:rPr>
-      </w:pPr>
-      <w:r>
-        <w:rPr>
-          <w:rtl w:val="0"/>
-        </w:rPr>
-      </w:r>
-    </w:p>
-    <w:p>
-      <w:pPr>
-        <w:rPr>
-          <w:b w:val="1"/>
-        </w:rPr>
-      </w:pPr>
-      <w:r>
-        <w:rPr>
-          <w:rtl w:val="0"/>
-        </w:rPr>
-      </w:r>
-    </w:p>
-    <w:p>
-      <w:pPr>
-        <w:rPr>
-          <w:b w:val="1"/>
-        </w:rPr>
-      </w:pPr>
-      <w:r>
-        <w:rPr>
-          <w:b w:val="1"/>
-          <w:rtl w:val="0"/>
-        </w:rPr>
-        <w:t xml:space="preserve">¿Qué son las listas circulares doblemente enlazadas?</w:t>
-      </w:r>
-    </w:p>
-    <w:p>
-      <w:pPr>
-        <w:spacing w:after="240" w:before="240" w:lineRule="auto"/>
-        <w:rPr/>
-      </w:pPr>
-      <w:r>
-        <w:rPr>
-          <w:rtl w:val="0"/>
-        </w:rPr>
-        <w:t xml:space="preserve">Una </w:t>
-      </w:r>
-      <w:r>
-        <w:rPr>
-          <w:b w:val="1"/>
-          <w:rtl w:val="0"/>
-        </w:rPr>
-        <w:t xml:space="preserve">lista circular doblemente enlazada</w:t>
-      </w:r>
-      <w:r>
-        <w:rPr>
-          <w:rtl w:val="0"/>
-        </w:rPr>
-        <w:t xml:space="preserve"> forma dos anillos: uno que avanza a través de los siguientes miembros y otro que retrocede a través de los miembros anteriores. </w:t>
-      </w:r>
-    </w:p>
-    <w:p>
-      <w:pPr>
-        <w:numPr>
-          <w:ilvl w:val="0"/>
-          <w:numId w:val="9"/>
-        </w:numPr>
-        <w:spacing w:after="0" w:afterAutospacing="0" w:before="240" w:lineRule="auto"/>
-        <w:ind w:left="720" w:hanging="360"/>
-      </w:pPr>
-      <w:r>
-        <w:rPr>
-          <w:b w:val="1"/>
-          <w:rtl w:val="0"/>
-        </w:rPr>
-        <w:t xml:space="preserve">Estructura:</w:t>
-      </w:r>
-    </w:p>
-    <w:p>
-      <w:pPr>
-        <w:numPr>
-          <w:ilvl w:val="1"/>
-          <w:numId w:val="9"/>
-        </w:numPr>
-        <w:spacing w:after="0" w:afterAutospacing="0" w:before="0" w:beforeAutospacing="0" w:lineRule="auto"/>
-        <w:ind w:left="1440" w:hanging="360"/>
-      </w:pPr>
-      <w:r>
-        <w:rPr>
-          <w:rtl w:val="0"/>
-        </w:rPr>
-        <w:t xml:space="preserve">Cada nodo está conectado al nodo anterior y al siguiente, pero el primero y el último nodo están también conectados, formando un círculo cerrado.</w:t>
-      </w:r>
-    </w:p>
-    <w:p>
-      <w:pPr>
-        <w:numPr>
-          <w:ilvl w:val="0"/>
-          <w:numId w:val="9"/>
-        </w:numPr>
-        <w:spacing w:after="0" w:afterAutospacing="0" w:before="0" w:beforeAutospacing="0" w:lineRule="auto"/>
-        <w:ind w:left="720" w:hanging="360"/>
-      </w:pPr>
-      <w:r>
-        <w:rPr>
-          <w:b w:val="1"/>
-          <w:rtl w:val="0"/>
-        </w:rPr>
-        <w:t xml:space="preserve">Ventajas:</w:t>
-      </w:r>
-    </w:p>
-    <w:p>
-      <w:pPr>
-        <w:numPr>
-          <w:ilvl w:val="1"/>
-          <w:numId w:val="9"/>
-        </w:numPr>
-        <w:spacing w:after="0" w:afterAutospacing="0" w:before="0" w:beforeAutospacing="0" w:lineRule="auto"/>
-        <w:ind w:left="1440" w:hanging="360"/>
-      </w:pPr>
-      <w:r>
-        <w:rPr>
-          <w:rtl w:val="0"/>
-        </w:rPr>
-        <w:t xml:space="preserve">Permite recorrer la lista en ambas direcciones (hacia adelante y hacia atrás).</w:t>
-      </w:r>
-    </w:p>
-    <w:p>
-      <w:pPr>
-        <w:numPr>
-          <w:ilvl w:val="1"/>
-          <w:numId w:val="9"/>
-        </w:numPr>
-        <w:spacing w:after="240" w:before="0" w:beforeAutospacing="0" w:lineRule="auto"/>
-        <w:ind w:left="1440" w:hanging="360"/>
-      </w:pPr>
-      <w:r>
-        <w:rPr>
-          <w:rtl w:val="0"/>
-        </w:rPr>
-        <w:t xml:space="preserve">No tiene un inicio ni un final fijo, lo que facilita operaciones cíclicas o repetitivas.</w:t>
-      </w:r>
-    </w:p>
-    <w:p>
-      <w:pPr>
-        <w:rPr/>
-      </w:pPr>
-      <w:r>
-        <w:rPr>
-          <w:rtl w:val="0"/>
-        </w:rPr>
-      </w:r>
-    </w:p>
     <w:sectPr>
+      <w:headerReference r:id="rId10" w:type="default"/>
       <w:pgSz w:h="16834" w:w="11909" w:orient="portrait"/>
       <w:pgMar w:bottom="1440" w:top="1440" w:left="1440" w:right="1440" w:header="720" w:footer="720"/>
       <w:pgNumType w:start="1"/>
@@ -2237,6 +1911,21 @@
 </w:document>
 </file>
 
+<file path=word/header1.xml><?xml version="1.0" encoding="utf-8"?>
+<w:hdr xmlns:mc="http://schemas.openxmlformats.org/markup-compatibility/2006" xmlns:o="urn:schemas-microsoft-com:office:office" xmlns:r="http://schemas.openxmlformats.org/officeDocument/2006/relationships" xmlns:m="http://schemas.openxmlformats.org/officeDocument/2006/math" xmlns:v="urn:schemas-microsoft-com:vml" xmlns:wp="http://schemas.openxmlformats.org/drawingml/2006/wordprocessingDrawing" xmlns:w10="urn:schemas-microsoft-com:office:word" xmlns:w="http://schemas.openxmlformats.org/wordprocessingml/2006/main" xmlns:wne="http://schemas.microsoft.com/office/word/2006/wordml" xmlns:sl="http://schemas.openxmlformats.org/schemaLibrary/2006/main" xmlns:a="http://schemas.openxmlformats.org/drawingml/2006/main" xmlns:pic="http://schemas.openxmlformats.org/drawingml/2006/picture" xmlns:c="http://schemas.openxmlformats.org/drawingml/2006/chart" xmlns:lc="http://schemas.openxmlformats.org/drawingml/2006/lockedCanvas" xmlns:dgm="http://schemas.openxmlformats.org/drawingml/2006/diagram" xmlns:wps="http://schemas.microsoft.com/office/word/2010/wordprocessingShape" xmlns:wpg="http://schemas.microsoft.com/office/word/2010/wordprocessingGroup" xmlns:w14="http://schemas.microsoft.com/office/word/2010/wordml" xmlns:w15="http://schemas.microsoft.com/office/word/2012/wordml" xmlns:w16="http://schemas.microsoft.com/office/word/2018/wordml" xmlns:w16cex="http://schemas.microsoft.com/office/word/2018/wordml/cex" xmlns:w16cid="http://schemas.microsoft.com/office/word/2016/wordml/cid" xmlns="http://schemas.microsoft.com/office/tasks/2019/documenttasks" xmlns:cr="http://schemas.microsoft.com/office/comments/2020/reactions">
+  <w:p>
+    <w:pPr>
+      <w:rPr/>
+    </w:pPr>
+    <w:r>
+      <w:rPr>
+        <w:rtl w:val="0"/>
+      </w:rPr>
+    </w:r>
+  </w:p>
+</w:hdr>
+</file>
+
 <file path=word/numbering.xml><?xml version="1.0" encoding="utf-8"?>
 <w:numbering xmlns:mc="http://schemas.openxmlformats.org/markup-compatibility/2006" xmlns:o="urn:schemas-microsoft-com:office:office" xmlns:r="http://schemas.openxmlformats.org/officeDocument/2006/relationships" xmlns:m="http://schemas.openxmlformats.org/officeDocument/2006/math" xmlns:v="urn:schemas-microsoft-com:vml" xmlns:wp="http://schemas.openxmlformats.org/drawingml/2006/wordprocessingDrawing" xmlns:w10="urn:schemas-microsoft-com:office:word" xmlns:w="http://schemas.openxmlformats.org/wordprocessingml/2006/main" xmlns:wne="http://schemas.microsoft.com/office/word/2006/wordml" xmlns:sl="http://schemas.openxmlformats.org/schemaLibrary/2006/main" xmlns:a="http://schemas.openxmlformats.org/drawingml/2006/main" xmlns:pic="http://schemas.openxmlformats.org/drawingml/2006/picture" xmlns:c="http://schemas.openxmlformats.org/drawingml/2006/chart" xmlns:lc="http://schemas.openxmlformats.org/drawingml/2006/lockedCanvas" xmlns:dgm="http://schemas.openxmlformats.org/drawingml/2006/diagram" xmlns:wps="http://schemas.microsoft.com/office/word/2010/wordprocessingShape" xmlns:wpg="http://schemas.microsoft.com/office/word/2010/wordprocessingGroup" xmlns:w14="http://schemas.microsoft.com/office/word/2010/wordml" xmlns:w15="http://schemas.microsoft.com/office/word/2012/wordml" xmlns:w16="http://schemas.microsoft.com/office/word/2018/wordml" xmlns:w16cex="http://schemas.microsoft.com/office/word/2018/wordml/cex" xmlns:w16cid="http://schemas.microsoft.com/office/word/2016/wordml/cid" xmlns="http://schemas.microsoft.com/office/tasks/2019/documenttasks" xmlns:cr="http://schemas.microsoft.com/office/comments/2020/reactions">
   <w:abstractNum w:abstractNumId="1">
@@ -2792,8 +2481,8 @@
   <w:abstractNum w:abstractNumId="6">
     <w:lvl w:ilvl="0">
       <w:start w:val="1"/>
-      <w:numFmt w:val="bullet"/>
-      <w:lvlText w:val="●"/>
+      <w:numFmt w:val="decimal"/>
+      <w:lvlText w:val="%1."/>
       <w:lvlJc w:val="left"/>
       <w:pPr>
         <w:ind w:left="720" w:hanging="360"/>
@@ -2804,8 +2493,8 @@
     </w:lvl>
     <w:lvl w:ilvl="1">
       <w:start w:val="1"/>
-      <w:numFmt w:val="bullet"/>
-      <w:lvlText w:val="○"/>
+      <w:numFmt w:val="lowerLetter"/>
+      <w:lvlText w:val="%2."/>
       <w:lvlJc w:val="left"/>
       <w:pPr>
         <w:ind w:left="1440" w:hanging="360"/>
@@ -2816,8 +2505,8 @@
     </w:lvl>
     <w:lvl w:ilvl="2">
       <w:start w:val="1"/>
-      <w:numFmt w:val="bullet"/>
-      <w:lvlText w:val="■"/>
+      <w:numFmt w:val="lowerRoman"/>
+      <w:lvlText w:val="%3."/>
       <w:lvlJc w:val="left"/>
       <w:pPr>
         <w:ind w:left="2160" w:hanging="360"/>
@@ -2828,8 +2517,8 @@
     </w:lvl>
     <w:lvl w:ilvl="3">
       <w:start w:val="1"/>
-      <w:numFmt w:val="bullet"/>
-      <w:lvlText w:val="●"/>
+      <w:numFmt w:val="decimal"/>
+      <w:lvlText w:val="%4."/>
       <w:lvlJc w:val="left"/>
       <w:pPr>
         <w:ind w:left="2880" w:hanging="360"/>
@@ -2840,8 +2529,8 @@
     </w:lvl>
     <w:lvl w:ilvl="4">
       <w:start w:val="1"/>
-      <w:numFmt w:val="bullet"/>
-      <w:lvlText w:val="○"/>
+      <w:numFmt w:val="lowerLetter"/>
+      <w:lvlText w:val="%5."/>
       <w:lvlJc w:val="left"/>
       <w:pPr>
         <w:ind w:left="3600" w:hanging="360"/>
@@ -2852,8 +2541,8 @@
     </w:lvl>
     <w:lvl w:ilvl="5">
       <w:start w:val="1"/>
-      <w:numFmt w:val="bullet"/>
-      <w:lvlText w:val="■"/>
+      <w:numFmt w:val="lowerRoman"/>
+      <w:lvlText w:val="%6."/>
       <w:lvlJc w:val="left"/>
       <w:pPr>
         <w:ind w:left="4320" w:hanging="360"/>
@@ -2864,8 +2553,8 @@
     </w:lvl>
     <w:lvl w:ilvl="6">
       <w:start w:val="1"/>
-      <w:numFmt w:val="bullet"/>
-      <w:lvlText w:val="●"/>
+      <w:numFmt w:val="decimal"/>
+      <w:lvlText w:val="%7."/>
       <w:lvlJc w:val="left"/>
       <w:pPr>
         <w:ind w:left="5040" w:hanging="360"/>
@@ -2876,8 +2565,8 @@
     </w:lvl>
     <w:lvl w:ilvl="7">
       <w:start w:val="1"/>
-      <w:numFmt w:val="bullet"/>
-      <w:lvlText w:val="○"/>
+      <w:numFmt w:val="lowerLetter"/>
+      <w:lvlText w:val="%8."/>
       <w:lvlJc w:val="left"/>
       <w:pPr>
         <w:ind w:left="5760" w:hanging="360"/>
@@ -2888,8 +2577,8 @@
     </w:lvl>
     <w:lvl w:ilvl="8">
       <w:start w:val="1"/>
-      <w:numFmt w:val="bullet"/>
-      <w:lvlText w:val="■"/>
+      <w:numFmt w:val="lowerRoman"/>
+      <w:lvlText w:val="%9."/>
       <w:lvlJc w:val="left"/>
       <w:pPr>
         <w:ind w:left="6480" w:hanging="360"/>
@@ -2902,8 +2591,8 @@
   <w:abstractNum w:abstractNumId="7">
     <w:lvl w:ilvl="0">
       <w:start w:val="1"/>
-      <w:numFmt w:val="decimal"/>
-      <w:lvlText w:val="%1."/>
+      <w:numFmt w:val="bullet"/>
+      <w:lvlText w:val="●"/>
       <w:lvlJc w:val="left"/>
       <w:pPr>
         <w:ind w:left="720" w:hanging="360"/>
@@ -2914,8 +2603,8 @@
     </w:lvl>
     <w:lvl w:ilvl="1">
       <w:start w:val="1"/>
-      <w:numFmt w:val="lowerLetter"/>
-      <w:lvlText w:val="%2."/>
+      <w:numFmt w:val="bullet"/>
+      <w:lvlText w:val="○"/>
       <w:lvlJc w:val="left"/>
       <w:pPr>
         <w:ind w:left="1440" w:hanging="360"/>
@@ -2926,8 +2615,8 @@
     </w:lvl>
     <w:lvl w:ilvl="2">
       <w:start w:val="1"/>
-      <w:numFmt w:val="lowerRoman"/>
-      <w:lvlText w:val="%3."/>
+      <w:numFmt w:val="bullet"/>
+      <w:lvlText w:val="■"/>
       <w:lvlJc w:val="left"/>
       <w:pPr>
         <w:ind w:left="2160" w:hanging="360"/>
@@ -2938,8 +2627,8 @@
     </w:lvl>
     <w:lvl w:ilvl="3">
       <w:start w:val="1"/>
-      <w:numFmt w:val="decimal"/>
-      <w:lvlText w:val="%4."/>
+      <w:numFmt w:val="bullet"/>
+      <w:lvlText w:val="●"/>
       <w:lvlJc w:val="left"/>
       <w:pPr>
         <w:ind w:left="2880" w:hanging="360"/>
@@ -2950,8 +2639,8 @@
     </w:lvl>
     <w:lvl w:ilvl="4">
       <w:start w:val="1"/>
-      <w:numFmt w:val="lowerLetter"/>
-      <w:lvlText w:val="%5."/>
+      <w:numFmt w:val="bullet"/>
+      <w:lvlText w:val="○"/>
       <w:lvlJc w:val="left"/>
       <w:pPr>
         <w:ind w:left="3600" w:hanging="360"/>
@@ -2962,8 +2651,8 @@
     </w:lvl>
     <w:lvl w:ilvl="5">
       <w:start w:val="1"/>
-      <w:numFmt w:val="lowerRoman"/>
-      <w:lvlText w:val="%6."/>
+      <w:numFmt w:val="bullet"/>
+      <w:lvlText w:val="■"/>
       <w:lvlJc w:val="left"/>
       <w:pPr>
         <w:ind w:left="4320" w:hanging="360"/>
@@ -2974,8 +2663,8 @@
     </w:lvl>
     <w:lvl w:ilvl="6">
       <w:start w:val="1"/>
-      <w:numFmt w:val="decimal"/>
-      <w:lvlText w:val="%7."/>
+      <w:numFmt w:val="bullet"/>
+      <w:lvlText w:val="●"/>
       <w:lvlJc w:val="left"/>
       <w:pPr>
         <w:ind w:left="5040" w:hanging="360"/>
@@ -2986,8 +2675,8 @@
     </w:lvl>
     <w:lvl w:ilvl="7">
       <w:start w:val="1"/>
-      <w:numFmt w:val="lowerLetter"/>
-      <w:lvlText w:val="%8."/>
+      <w:numFmt w:val="bullet"/>
+      <w:lvlText w:val="○"/>
       <w:lvlJc w:val="left"/>
       <w:pPr>
         <w:ind w:left="5760" w:hanging="360"/>
@@ -2998,8 +2687,8 @@
     </w:lvl>
     <w:lvl w:ilvl="8">
       <w:start w:val="1"/>
-      <w:numFmt w:val="lowerRoman"/>
-      <w:lvlText w:val="%9."/>
+      <w:numFmt w:val="bullet"/>
+      <w:lvlText w:val="■"/>
       <w:lvlJc w:val="left"/>
       <w:pPr>
         <w:ind w:left="6480" w:hanging="360"/>
@@ -3010,226 +2699,6 @@
     </w:lvl>
   </w:abstractNum>
   <w:abstractNum w:abstractNumId="8">
-    <w:lvl w:ilvl="0">
-      <w:start w:val="1"/>
-      <w:numFmt w:val="bullet"/>
-      <w:lvlText w:val="●"/>
-      <w:lvlJc w:val="left"/>
-      <w:pPr>
-        <w:ind w:left="720" w:hanging="360"/>
-      </w:pPr>
-      <w:rPr>
-        <w:u w:val="none"/>
-      </w:rPr>
-    </w:lvl>
-    <w:lvl w:ilvl="1">
-      <w:start w:val="1"/>
-      <w:numFmt w:val="bullet"/>
-      <w:lvlText w:val="○"/>
-      <w:lvlJc w:val="left"/>
-      <w:pPr>
-        <w:ind w:left="1440" w:hanging="360"/>
-      </w:pPr>
-      <w:rPr>
-        <w:u w:val="none"/>
-      </w:rPr>
-    </w:lvl>
-    <w:lvl w:ilvl="2">
-      <w:start w:val="1"/>
-      <w:numFmt w:val="bullet"/>
-      <w:lvlText w:val="■"/>
-      <w:lvlJc w:val="left"/>
-      <w:pPr>
-        <w:ind w:left="2160" w:hanging="360"/>
-      </w:pPr>
-      <w:rPr>
-        <w:u w:val="none"/>
-      </w:rPr>
-    </w:lvl>
-    <w:lvl w:ilvl="3">
-      <w:start w:val="1"/>
-      <w:numFmt w:val="bullet"/>
-      <w:lvlText w:val="●"/>
-      <w:lvlJc w:val="left"/>
-      <w:pPr>
-        <w:ind w:left="2880" w:hanging="360"/>
-      </w:pPr>
-      <w:rPr>
-        <w:u w:val="none"/>
-      </w:rPr>
-    </w:lvl>
-    <w:lvl w:ilvl="4">
-      <w:start w:val="1"/>
-      <w:numFmt w:val="bullet"/>
-      <w:lvlText w:val="○"/>
-      <w:lvlJc w:val="left"/>
-      <w:pPr>
-        <w:ind w:left="3600" w:hanging="360"/>
-      </w:pPr>
-      <w:rPr>
-        <w:u w:val="none"/>
-      </w:rPr>
-    </w:lvl>
-    <w:lvl w:ilvl="5">
-      <w:start w:val="1"/>
-      <w:numFmt w:val="bullet"/>
-      <w:lvlText w:val="■"/>
-      <w:lvlJc w:val="left"/>
-      <w:pPr>
-        <w:ind w:left="4320" w:hanging="360"/>
-      </w:pPr>
-      <w:rPr>
-        <w:u w:val="none"/>
-      </w:rPr>
-    </w:lvl>
-    <w:lvl w:ilvl="6">
-      <w:start w:val="1"/>
-      <w:numFmt w:val="bullet"/>
-      <w:lvlText w:val="●"/>
-      <w:lvlJc w:val="left"/>
-      <w:pPr>
-        <w:ind w:left="5040" w:hanging="360"/>
-      </w:pPr>
-      <w:rPr>
-        <w:u w:val="none"/>
-      </w:rPr>
-    </w:lvl>
-    <w:lvl w:ilvl="7">
-      <w:start w:val="1"/>
-      <w:numFmt w:val="bullet"/>
-      <w:lvlText w:val="○"/>
-      <w:lvlJc w:val="left"/>
-      <w:pPr>
-        <w:ind w:left="5760" w:hanging="360"/>
-      </w:pPr>
-      <w:rPr>
-        <w:u w:val="none"/>
-      </w:rPr>
-    </w:lvl>
-    <w:lvl w:ilvl="8">
-      <w:start w:val="1"/>
-      <w:numFmt w:val="bullet"/>
-      <w:lvlText w:val="■"/>
-      <w:lvlJc w:val="left"/>
-      <w:pPr>
-        <w:ind w:left="6480" w:hanging="360"/>
-      </w:pPr>
-      <w:rPr>
-        <w:u w:val="none"/>
-      </w:rPr>
-    </w:lvl>
-  </w:abstractNum>
-  <w:abstractNum w:abstractNumId="9">
-    <w:lvl w:ilvl="0">
-      <w:start w:val="1"/>
-      <w:numFmt w:val="bullet"/>
-      <w:lvlText w:val="●"/>
-      <w:lvlJc w:val="left"/>
-      <w:pPr>
-        <w:ind w:left="720" w:hanging="360"/>
-      </w:pPr>
-      <w:rPr>
-        <w:u w:val="none"/>
-      </w:rPr>
-    </w:lvl>
-    <w:lvl w:ilvl="1">
-      <w:start w:val="1"/>
-      <w:numFmt w:val="bullet"/>
-      <w:lvlText w:val="○"/>
-      <w:lvlJc w:val="left"/>
-      <w:pPr>
-        <w:ind w:left="1440" w:hanging="360"/>
-      </w:pPr>
-      <w:rPr>
-        <w:u w:val="none"/>
-      </w:rPr>
-    </w:lvl>
-    <w:lvl w:ilvl="2">
-      <w:start w:val="1"/>
-      <w:numFmt w:val="bullet"/>
-      <w:lvlText w:val="■"/>
-      <w:lvlJc w:val="left"/>
-      <w:pPr>
-        <w:ind w:left="2160" w:hanging="360"/>
-      </w:pPr>
-      <w:rPr>
-        <w:u w:val="none"/>
-      </w:rPr>
-    </w:lvl>
-    <w:lvl w:ilvl="3">
-      <w:start w:val="1"/>
-      <w:numFmt w:val="bullet"/>
-      <w:lvlText w:val="●"/>
-      <w:lvlJc w:val="left"/>
-      <w:pPr>
-        <w:ind w:left="2880" w:hanging="360"/>
-      </w:pPr>
-      <w:rPr>
-        <w:u w:val="none"/>
-      </w:rPr>
-    </w:lvl>
-    <w:lvl w:ilvl="4">
-      <w:start w:val="1"/>
-      <w:numFmt w:val="bullet"/>
-      <w:lvlText w:val="○"/>
-      <w:lvlJc w:val="left"/>
-      <w:pPr>
-        <w:ind w:left="3600" w:hanging="360"/>
-      </w:pPr>
-      <w:rPr>
-        <w:u w:val="none"/>
-      </w:rPr>
-    </w:lvl>
-    <w:lvl w:ilvl="5">
-      <w:start w:val="1"/>
-      <w:numFmt w:val="bullet"/>
-      <w:lvlText w:val="■"/>
-      <w:lvlJc w:val="left"/>
-      <w:pPr>
-        <w:ind w:left="4320" w:hanging="360"/>
-      </w:pPr>
-      <w:rPr>
-        <w:u w:val="none"/>
-      </w:rPr>
-    </w:lvl>
-    <w:lvl w:ilvl="6">
-      <w:start w:val="1"/>
-      <w:numFmt w:val="bullet"/>
-      <w:lvlText w:val="●"/>
-      <w:lvlJc w:val="left"/>
-      <w:pPr>
-        <w:ind w:left="5040" w:hanging="360"/>
-      </w:pPr>
-      <w:rPr>
-        <w:u w:val="none"/>
-      </w:rPr>
-    </w:lvl>
-    <w:lvl w:ilvl="7">
-      <w:start w:val="1"/>
-      <w:numFmt w:val="bullet"/>
-      <w:lvlText w:val="○"/>
-      <w:lvlJc w:val="left"/>
-      <w:pPr>
-        <w:ind w:left="5760" w:hanging="360"/>
-      </w:pPr>
-      <w:rPr>
-        <w:u w:val="none"/>
-      </w:rPr>
-    </w:lvl>
-    <w:lvl w:ilvl="8">
-      <w:start w:val="1"/>
-      <w:numFmt w:val="bullet"/>
-      <w:lvlText w:val="■"/>
-      <w:lvlJc w:val="left"/>
-      <w:pPr>
-        <w:ind w:left="6480" w:hanging="360"/>
-      </w:pPr>
-      <w:rPr>
-        <w:u w:val="none"/>
-      </w:rPr>
-    </w:lvl>
-  </w:abstractNum>
-  <w:abstractNum w:abstractNumId="10">
     <w:lvl w:ilvl="0">
       <w:start w:val="1"/>
       <w:numFmt w:val="bullet"/>
@@ -3362,12 +2831,6 @@
   </w:num>
   <w:num w:numId="8">
     <w:abstractNumId w:val="8"/>
-  </w:num>
-  <w:num w:numId="9">
-    <w:abstractNumId w:val="9"/>
-  </w:num>
-  <w:num w:numId="10">
-    <w:abstractNumId w:val="10"/>
   </w:num>
 </w:numbering>
 </file>

</xml_diff>